<commit_message>
Minor change to desing doc
</commit_message>
<xml_diff>
--- a/DesingDoc.docx
+++ b/DesingDoc.docx
@@ -203,7 +203,7 @@
       <w:pPr>
         <w:numPr>
           <w:ilvl w:val="0"/>
-          <w:numId w:val="10"/>
+          <w:numId w:val="8"/>
         </w:numPr>
         <w:pBdr>
           <w:top w:color="e3e3e3" w:space="0" w:sz="0" w:val="none"/>
@@ -233,7 +233,7 @@
       <w:pPr>
         <w:numPr>
           <w:ilvl w:val="0"/>
-          <w:numId w:val="10"/>
+          <w:numId w:val="8"/>
         </w:numPr>
         <w:pBdr>
           <w:top w:color="e3e3e3" w:space="0" w:sz="0" w:val="none"/>
@@ -263,7 +263,7 @@
       <w:pPr>
         <w:numPr>
           <w:ilvl w:val="0"/>
-          <w:numId w:val="10"/>
+          <w:numId w:val="8"/>
         </w:numPr>
         <w:pBdr>
           <w:top w:color="e3e3e3" w:space="0" w:sz="0" w:val="none"/>
@@ -293,7 +293,7 @@
       <w:pPr>
         <w:numPr>
           <w:ilvl w:val="0"/>
-          <w:numId w:val="10"/>
+          <w:numId w:val="8"/>
         </w:numPr>
         <w:pBdr>
           <w:top w:color="e3e3e3" w:space="0" w:sz="0" w:val="none"/>
@@ -399,7 +399,7 @@
       <w:pPr>
         <w:numPr>
           <w:ilvl w:val="0"/>
-          <w:numId w:val="4"/>
+          <w:numId w:val="3"/>
         </w:numPr>
         <w:ind w:left="720" w:hanging="360"/>
         <w:rPr>
@@ -418,7 +418,7 @@
       <w:pPr>
         <w:numPr>
           <w:ilvl w:val="0"/>
-          <w:numId w:val="4"/>
+          <w:numId w:val="3"/>
         </w:numPr>
         <w:ind w:left="720" w:hanging="360"/>
         <w:rPr>
@@ -446,7 +446,7 @@
       <w:pPr>
         <w:numPr>
           <w:ilvl w:val="0"/>
-          <w:numId w:val="4"/>
+          <w:numId w:val="3"/>
         </w:numPr>
         <w:ind w:left="720" w:hanging="360"/>
         <w:rPr>
@@ -474,7 +474,7 @@
       <w:pPr>
         <w:numPr>
           <w:ilvl w:val="0"/>
-          <w:numId w:val="4"/>
+          <w:numId w:val="3"/>
         </w:numPr>
         <w:ind w:left="720" w:hanging="360"/>
         <w:rPr>
@@ -497,7 +497,7 @@
       <w:pPr>
         <w:numPr>
           <w:ilvl w:val="0"/>
-          <w:numId w:val="6"/>
+          <w:numId w:val="5"/>
         </w:numPr>
         <w:ind w:left="720" w:hanging="360"/>
         <w:rPr>
@@ -542,7 +542,7 @@
       <w:pPr>
         <w:numPr>
           <w:ilvl w:val="0"/>
-          <w:numId w:val="9"/>
+          <w:numId w:val="7"/>
         </w:numPr>
         <w:ind w:left="720" w:hanging="360"/>
         <w:rPr>
@@ -561,7 +561,7 @@
       <w:pPr>
         <w:numPr>
           <w:ilvl w:val="0"/>
-          <w:numId w:val="9"/>
+          <w:numId w:val="7"/>
         </w:numPr>
         <w:ind w:left="720" w:hanging="360"/>
         <w:rPr>
@@ -580,7 +580,7 @@
       <w:pPr>
         <w:numPr>
           <w:ilvl w:val="0"/>
-          <w:numId w:val="9"/>
+          <w:numId w:val="7"/>
         </w:numPr>
         <w:ind w:left="720" w:hanging="360"/>
         <w:rPr>
@@ -599,7 +599,7 @@
       <w:pPr>
         <w:numPr>
           <w:ilvl w:val="0"/>
-          <w:numId w:val="9"/>
+          <w:numId w:val="7"/>
         </w:numPr>
         <w:ind w:left="720" w:hanging="360"/>
         <w:rPr>
@@ -618,7 +618,7 @@
       <w:pPr>
         <w:numPr>
           <w:ilvl w:val="0"/>
-          <w:numId w:val="9"/>
+          <w:numId w:val="7"/>
         </w:numPr>
         <w:ind w:left="720" w:hanging="360"/>
         <w:rPr>
@@ -911,7 +911,7 @@
       <w:pPr>
         <w:numPr>
           <w:ilvl w:val="0"/>
-          <w:numId w:val="5"/>
+          <w:numId w:val="4"/>
         </w:numPr>
         <w:pBdr>
           <w:top w:color="e3e3e3" w:space="0" w:sz="0" w:val="none"/>
@@ -950,7 +950,7 @@
       <w:pPr>
         <w:numPr>
           <w:ilvl w:val="0"/>
-          <w:numId w:val="5"/>
+          <w:numId w:val="4"/>
         </w:numPr>
         <w:pBdr>
           <w:top w:color="e3e3e3" w:space="0" w:sz="0" w:val="none"/>
@@ -989,7 +989,7 @@
       <w:pPr>
         <w:numPr>
           <w:ilvl w:val="0"/>
-          <w:numId w:val="5"/>
+          <w:numId w:val="4"/>
         </w:numPr>
         <w:pBdr>
           <w:top w:color="e3e3e3" w:space="0" w:sz="0" w:val="none"/>
@@ -1028,7 +1028,7 @@
       <w:pPr>
         <w:numPr>
           <w:ilvl w:val="0"/>
-          <w:numId w:val="5"/>
+          <w:numId w:val="4"/>
         </w:numPr>
         <w:pBdr>
           <w:top w:color="e3e3e3" w:space="0" w:sz="0" w:val="none"/>
@@ -1104,7 +1104,7 @@
       <w:pPr>
         <w:numPr>
           <w:ilvl w:val="0"/>
-          <w:numId w:val="8"/>
+          <w:numId w:val="6"/>
         </w:numPr>
         <w:pBdr>
           <w:top w:color="e3e3e3" w:space="0" w:sz="0" w:val="none"/>
@@ -1143,7 +1143,7 @@
       <w:pPr>
         <w:numPr>
           <w:ilvl w:val="0"/>
-          <w:numId w:val="8"/>
+          <w:numId w:val="6"/>
         </w:numPr>
         <w:pBdr>
           <w:top w:color="e3e3e3" w:space="0" w:sz="0" w:val="none"/>
@@ -1182,7 +1182,7 @@
       <w:pPr>
         <w:numPr>
           <w:ilvl w:val="0"/>
-          <w:numId w:val="8"/>
+          <w:numId w:val="6"/>
         </w:numPr>
         <w:pBdr>
           <w:top w:color="e3e3e3" w:space="0" w:sz="0" w:val="none"/>
@@ -1665,417 +1665,64 @@
         <w:ind w:left="0" w:firstLine="0"/>
         <w:rPr>
           <w:rFonts w:ascii="Helvetica Neue" w:cs="Helvetica Neue" w:eastAsia="Helvetica Neue" w:hAnsi="Helvetica Neue"/>
+        </w:rPr>
+      </w:pPr>
+      <w:r>
+        <w:rPr>
+          <w:rFonts w:ascii="Helvetica Neue" w:cs="Helvetica Neue" w:eastAsia="Helvetica Neue" w:hAnsi="Helvetica Neue"/>
           <w:sz w:val="34"/>
           <w:szCs w:val="34"/>
-        </w:rPr>
-      </w:pPr>
-      <w:r>
-        <w:rPr>
-          <w:rFonts w:ascii="Helvetica Neue" w:cs="Helvetica Neue" w:eastAsia="Helvetica Neue" w:hAnsi="Helvetica Neue"/>
-          <w:sz w:val="34"/>
-          <w:szCs w:val="34"/>
           <w:rtl w:val="0"/>
         </w:rPr>
         <w:t xml:space="preserve">5. Deployment Process</w:t>
       </w:r>
-    </w:p>
-    <w:p>
-      <w:pPr>
-        <w:pStyle w:val="Heading4"/>
-        <w:keepNext w:val="0"/>
-        <w:keepLines w:val="0"/>
-        <w:spacing w:after="40" w:before="240" w:lineRule="auto"/>
-        <w:ind w:left="720" w:hanging="360"/>
-        <w:rPr>
-          <w:rFonts w:ascii="Helvetica Neue" w:cs="Helvetica Neue" w:eastAsia="Helvetica Neue" w:hAnsi="Helvetica Neue"/>
-          <w:color w:val="000000"/>
-          <w:sz w:val="26"/>
-          <w:szCs w:val="26"/>
-        </w:rPr>
-      </w:pPr>
-      <w:bookmarkStart w:colFirst="0" w:colLast="0" w:name="_m0t1saf9alya" w:id="12"/>
-      <w:bookmarkEnd w:id="12"/>
-      <w:r>
-        <w:rPr>
-          <w:rFonts w:ascii="Helvetica Neue" w:cs="Helvetica Neue" w:eastAsia="Helvetica Neue" w:hAnsi="Helvetica Neue"/>
-          <w:color w:val="000000"/>
-          <w:sz w:val="26"/>
-          <w:szCs w:val="26"/>
-          <w:rtl w:val="0"/>
-        </w:rPr>
-        <w:t xml:space="preserve">Pre-Deployment Tasks:</w:t>
+      <w:r>
+        <w:rPr>
+          <w:rFonts w:ascii="Helvetica Neue" w:cs="Helvetica Neue" w:eastAsia="Helvetica Neue" w:hAnsi="Helvetica Neue"/>
+          <w:rtl w:val="0"/>
+        </w:rPr>
+        <w:tab/>
+        <w:t xml:space="preserve"> </w:t>
+        <w:tab/>
+        <w:t xml:space="preserve"> </w:t>
+        <w:tab/>
+        <w:t xml:space="preserve"> </w:t>
+        <w:tab/>
       </w:r>
     </w:p>
     <w:p>
       <w:pPr>
         <w:numPr>
           <w:ilvl w:val="0"/>
-          <w:numId w:val="11"/>
-        </w:numPr>
-        <w:spacing w:after="0" w:afterAutospacing="0" w:before="240" w:lineRule="auto"/>
-        <w:ind w:left="720" w:hanging="360"/>
-        <w:rPr>
-          <w:rFonts w:ascii="Helvetica Neue" w:cs="Helvetica Neue" w:eastAsia="Helvetica Neue" w:hAnsi="Helvetica Neue"/>
+          <w:numId w:val="9"/>
+        </w:numPr>
+        <w:spacing w:after="280" w:before="280" w:line="240" w:lineRule="auto"/>
+        <w:ind w:left="720" w:hanging="360"/>
+        <w:rPr>
+          <w:rFonts w:ascii="Times New Roman" w:cs="Times New Roman" w:eastAsia="Times New Roman" w:hAnsi="Times New Roman"/>
           <w:u w:val="none"/>
         </w:rPr>
       </w:pPr>
       <w:r>
         <w:rPr>
-          <w:rFonts w:ascii="Helvetica Neue" w:cs="Helvetica Neue" w:eastAsia="Helvetica Neue" w:hAnsi="Helvetica Neue"/>
-          <w:sz w:val="26"/>
-          <w:szCs w:val="26"/>
-          <w:rtl w:val="0"/>
-        </w:rPr>
-        <w:t xml:space="preserve">Code Review</w:t>
-      </w:r>
-      <w:r>
-        <w:rPr>
-          <w:rFonts w:ascii="Helvetica Neue" w:cs="Helvetica Neue" w:eastAsia="Helvetica Neue" w:hAnsi="Helvetica Neue"/>
-          <w:sz w:val="34"/>
-          <w:szCs w:val="34"/>
-          <w:rtl w:val="0"/>
-        </w:rPr>
-        <w:t xml:space="preserve">: </w:t>
-      </w:r>
-      <w:r>
-        <w:rPr>
-          <w:rFonts w:ascii="Helvetica Neue" w:cs="Helvetica Neue" w:eastAsia="Helvetica Neue" w:hAnsi="Helvetica Neue"/>
-          <w:rtl w:val="0"/>
-        </w:rPr>
-        <w:t xml:space="preserve">Ensure that all code changes are reviewed by team members to maintain code quality and identify any potential issues.</w:t>
-      </w:r>
-    </w:p>
-    <w:p>
-      <w:pPr>
-        <w:numPr>
-          <w:ilvl w:val="0"/>
-          <w:numId w:val="11"/>
-        </w:numPr>
-        <w:spacing w:after="0" w:afterAutospacing="0" w:before="0" w:beforeAutospacing="0" w:lineRule="auto"/>
-        <w:ind w:left="720" w:hanging="360"/>
-        <w:rPr>
-          <w:rFonts w:ascii="Helvetica Neue" w:cs="Helvetica Neue" w:eastAsia="Helvetica Neue" w:hAnsi="Helvetica Neue"/>
-          <w:u w:val="none"/>
-        </w:rPr>
-      </w:pPr>
-      <w:r>
-        <w:rPr>
-          <w:rFonts w:ascii="Helvetica Neue" w:cs="Helvetica Neue" w:eastAsia="Helvetica Neue" w:hAnsi="Helvetica Neue"/>
-          <w:sz w:val="26"/>
-          <w:szCs w:val="26"/>
-          <w:rtl w:val="0"/>
-        </w:rPr>
-        <w:t xml:space="preserve">Testing</w:t>
-      </w:r>
-      <w:r>
-        <w:rPr>
-          <w:rFonts w:ascii="Helvetica Neue" w:cs="Helvetica Neue" w:eastAsia="Helvetica Neue" w:hAnsi="Helvetica Neue"/>
-          <w:sz w:val="34"/>
-          <w:szCs w:val="34"/>
-          <w:rtl w:val="0"/>
-        </w:rPr>
-        <w:t xml:space="preserve">: </w:t>
-      </w:r>
-      <w:r>
-        <w:rPr>
-          <w:rFonts w:ascii="Helvetica Neue" w:cs="Helvetica Neue" w:eastAsia="Helvetica Neue" w:hAnsi="Helvetica Neue"/>
-          <w:sz w:val="24"/>
-          <w:szCs w:val="24"/>
-          <w:rtl w:val="0"/>
-        </w:rPr>
-        <w:t xml:space="preserve">C</w:t>
-      </w:r>
-      <w:r>
-        <w:rPr>
-          <w:rFonts w:ascii="Helvetica Neue" w:cs="Helvetica Neue" w:eastAsia="Helvetica Neue" w:hAnsi="Helvetica Neue"/>
-          <w:rtl w:val="0"/>
-        </w:rPr>
-        <w:t xml:space="preserve">onduct thorough testing of the application to ensure it functions correctly in different environments. This includes unit tests, integration tests, and end-to-end tests</w:t>
-      </w:r>
-      <w:r>
-        <w:rPr>
-          <w:rFonts w:ascii="Helvetica Neue" w:cs="Helvetica Neue" w:eastAsia="Helvetica Neue" w:hAnsi="Helvetica Neue"/>
-          <w:sz w:val="32"/>
-          <w:szCs w:val="32"/>
-          <w:rtl w:val="0"/>
-        </w:rPr>
-        <w:t xml:space="preserve">.</w:t>
-      </w:r>
-    </w:p>
-    <w:p>
-      <w:pPr>
-        <w:numPr>
-          <w:ilvl w:val="0"/>
-          <w:numId w:val="11"/>
-        </w:numPr>
-        <w:spacing w:after="240" w:before="0" w:beforeAutospacing="0" w:lineRule="auto"/>
-        <w:ind w:left="720" w:hanging="360"/>
-        <w:rPr>
-          <w:rFonts w:ascii="Helvetica Neue" w:cs="Helvetica Neue" w:eastAsia="Helvetica Neue" w:hAnsi="Helvetica Neue"/>
-          <w:u w:val="none"/>
-        </w:rPr>
-      </w:pPr>
-      <w:r>
-        <w:rPr>
-          <w:rFonts w:ascii="Helvetica Neue" w:cs="Helvetica Neue" w:eastAsia="Helvetica Neue" w:hAnsi="Helvetica Neue"/>
-          <w:sz w:val="28"/>
-          <w:szCs w:val="28"/>
-          <w:rtl w:val="0"/>
-        </w:rPr>
-        <w:t xml:space="preserve">Environment Setup</w:t>
-      </w:r>
-      <w:r>
-        <w:rPr>
-          <w:rFonts w:ascii="Helvetica Neue" w:cs="Helvetica Neue" w:eastAsia="Helvetica Neue" w:hAnsi="Helvetica Neue"/>
-          <w:sz w:val="26"/>
-          <w:szCs w:val="26"/>
-          <w:rtl w:val="0"/>
-        </w:rPr>
-        <w:t xml:space="preserve">:</w:t>
-      </w:r>
-      <w:r>
-        <w:rPr>
-          <w:rFonts w:ascii="Helvetica Neue" w:cs="Helvetica Neue" w:eastAsia="Helvetica Neue" w:hAnsi="Helvetica Neue"/>
-          <w:sz w:val="24"/>
-          <w:szCs w:val="24"/>
-          <w:rtl w:val="0"/>
-        </w:rPr>
-        <w:t xml:space="preserve"> </w:t>
-      </w:r>
-      <w:r>
-        <w:rPr>
-          <w:rFonts w:ascii="Helvetica Neue" w:cs="Helvetica Neue" w:eastAsia="Helvetica Neue" w:hAnsi="Helvetica Neue"/>
-          <w:rtl w:val="0"/>
-        </w:rPr>
-        <w:t xml:space="preserve">Prepare the deployment environment, including configuring servers, setting up databases, and ensuring necessary dependencies are installed</w:t>
-      </w:r>
-      <w:r>
-        <w:rPr>
-          <w:rFonts w:ascii="Helvetica Neue" w:cs="Helvetica Neue" w:eastAsia="Helvetica Neue" w:hAnsi="Helvetica Neue"/>
-          <w:sz w:val="32"/>
-          <w:szCs w:val="32"/>
-          <w:rtl w:val="0"/>
-        </w:rPr>
-        <w:t xml:space="preserve">.</w:t>
+          <w:rFonts w:ascii="Times New Roman" w:cs="Times New Roman" w:eastAsia="Times New Roman" w:hAnsi="Times New Roman"/>
+          <w:rtl w:val="0"/>
+        </w:rPr>
+        <w:t xml:space="preserve">ChatSphere can be deployed on a cloud platform such as AWS, Google Cloud Platform, or Microsoft Azure. The frontend can be hosted using services like Amazon S3 or Netlify, while the backend can be deployed on platforms supporting Node.js applications like AWS Elastic Beanstalk or Heroku. MongoDB Atlas can be used for database hosting.</w:t>
       </w:r>
     </w:p>
     <w:p>
       <w:pPr>
         <w:spacing w:after="240" w:before="240" w:lineRule="auto"/>
-        <w:rPr>
-          <w:rFonts w:ascii="Helvetica Neue" w:cs="Helvetica Neue" w:eastAsia="Helvetica Neue" w:hAnsi="Helvetica Neue"/>
-          <w:sz w:val="32"/>
-          <w:szCs w:val="32"/>
-        </w:rPr>
-      </w:pPr>
-      <w:r>
-        <w:rPr>
-          <w:rtl w:val="0"/>
-        </w:rPr>
-      </w:r>
-    </w:p>
-    <w:p>
-      <w:pPr>
-        <w:spacing w:after="240" w:before="240" w:lineRule="auto"/>
-        <w:rPr>
-          <w:rFonts w:ascii="Helvetica Neue" w:cs="Helvetica Neue" w:eastAsia="Helvetica Neue" w:hAnsi="Helvetica Neue"/>
-          <w:sz w:val="32"/>
-          <w:szCs w:val="32"/>
-        </w:rPr>
-      </w:pPr>
-      <w:r>
-        <w:rPr>
-          <w:rtl w:val="0"/>
-        </w:rPr>
-      </w:r>
-    </w:p>
-    <w:p>
-      <w:pPr>
-        <w:pStyle w:val="Heading4"/>
-        <w:keepNext w:val="0"/>
-        <w:keepLines w:val="0"/>
-        <w:spacing w:after="40" w:before="240" w:lineRule="auto"/>
-        <w:ind w:left="720" w:hanging="360"/>
-        <w:rPr>
-          <w:rFonts w:ascii="Helvetica Neue" w:cs="Helvetica Neue" w:eastAsia="Helvetica Neue" w:hAnsi="Helvetica Neue"/>
-          <w:color w:val="000000"/>
-          <w:sz w:val="26"/>
-          <w:szCs w:val="26"/>
-        </w:rPr>
-      </w:pPr>
-      <w:bookmarkStart w:colFirst="0" w:colLast="0" w:name="_uqxa9k45ksn2" w:id="13"/>
-      <w:bookmarkEnd w:id="13"/>
-      <w:r>
-        <w:rPr>
-          <w:rFonts w:ascii="Helvetica Neue" w:cs="Helvetica Neue" w:eastAsia="Helvetica Neue" w:hAnsi="Helvetica Neue"/>
-          <w:color w:val="000000"/>
-          <w:sz w:val="26"/>
-          <w:szCs w:val="26"/>
-          <w:rtl w:val="0"/>
-        </w:rPr>
-        <w:t xml:space="preserve">Deployment Steps:</w:t>
-      </w:r>
-    </w:p>
-    <w:p>
-      <w:pPr>
-        <w:numPr>
-          <w:ilvl w:val="0"/>
-          <w:numId w:val="7"/>
-        </w:numPr>
-        <w:spacing w:after="0" w:afterAutospacing="0" w:before="240" w:lineRule="auto"/>
-        <w:ind w:left="720" w:hanging="360"/>
-        <w:rPr>
-          <w:rFonts w:ascii="Helvetica Neue" w:cs="Helvetica Neue" w:eastAsia="Helvetica Neue" w:hAnsi="Helvetica Neue"/>
-          <w:u w:val="none"/>
-        </w:rPr>
-      </w:pPr>
-      <w:r>
-        <w:rPr>
-          <w:rFonts w:ascii="Helvetica Neue" w:cs="Helvetica Neue" w:eastAsia="Helvetica Neue" w:hAnsi="Helvetica Neue"/>
-          <w:sz w:val="28"/>
-          <w:szCs w:val="28"/>
-          <w:rtl w:val="0"/>
-        </w:rPr>
-        <w:t xml:space="preserve">Build Artifacts</w:t>
-      </w:r>
-      <w:r>
-        <w:rPr>
-          <w:rFonts w:ascii="Helvetica Neue" w:cs="Helvetica Neue" w:eastAsia="Helvetica Neue" w:hAnsi="Helvetica Neue"/>
-          <w:sz w:val="34"/>
-          <w:szCs w:val="34"/>
-          <w:rtl w:val="0"/>
-        </w:rPr>
-        <w:t xml:space="preserve">: </w:t>
-      </w:r>
-      <w:r>
-        <w:rPr>
-          <w:rFonts w:ascii="Helvetica Neue" w:cs="Helvetica Neue" w:eastAsia="Helvetica Neue" w:hAnsi="Helvetica Neue"/>
-          <w:rtl w:val="0"/>
-        </w:rPr>
-        <w:t xml:space="preserve">Generate production-ready artifacts for deployment. This may involve compiling front-end code, bundling dependencies, and preparing server-side code.</w:t>
-      </w:r>
-    </w:p>
-    <w:p>
-      <w:pPr>
-        <w:numPr>
-          <w:ilvl w:val="0"/>
-          <w:numId w:val="3"/>
-        </w:numPr>
-        <w:spacing w:after="0" w:afterAutospacing="0" w:before="0" w:beforeAutospacing="0" w:lineRule="auto"/>
-        <w:ind w:left="720" w:hanging="360"/>
-        <w:rPr>
-          <w:rFonts w:ascii="Helvetica Neue" w:cs="Helvetica Neue" w:eastAsia="Helvetica Neue" w:hAnsi="Helvetica Neue"/>
-          <w:sz w:val="34"/>
-          <w:szCs w:val="34"/>
-          <w:u w:val="none"/>
-        </w:rPr>
-      </w:pPr>
-      <w:r>
-        <w:rPr>
-          <w:rFonts w:ascii="Helvetica Neue" w:cs="Helvetica Neue" w:eastAsia="Helvetica Neue" w:hAnsi="Helvetica Neue"/>
-          <w:sz w:val="28"/>
-          <w:szCs w:val="28"/>
-          <w:rtl w:val="0"/>
-        </w:rPr>
-        <w:t xml:space="preserve">Configure Servers</w:t>
-      </w:r>
-      <w:r>
-        <w:rPr>
-          <w:rFonts w:ascii="Helvetica Neue" w:cs="Helvetica Neue" w:eastAsia="Helvetica Neue" w:hAnsi="Helvetica Neue"/>
-          <w:sz w:val="34"/>
-          <w:szCs w:val="34"/>
-          <w:rtl w:val="0"/>
-        </w:rPr>
-        <w:t xml:space="preserve">: </w:t>
-      </w:r>
-      <w:r>
-        <w:rPr>
-          <w:rFonts w:ascii="Helvetica Neue" w:cs="Helvetica Neue" w:eastAsia="Helvetica Neue" w:hAnsi="Helvetica Neue"/>
-          <w:rtl w:val="0"/>
-        </w:rPr>
-        <w:t xml:space="preserve">Set up servers to host the application. This includes provisioning virtual machines or containers, configuring network settings, and installing required software.</w:t>
-      </w:r>
-    </w:p>
-    <w:p>
-      <w:pPr>
-        <w:numPr>
-          <w:ilvl w:val="0"/>
-          <w:numId w:val="3"/>
-        </w:numPr>
-        <w:spacing w:after="0" w:afterAutospacing="0" w:before="0" w:beforeAutospacing="0" w:lineRule="auto"/>
-        <w:ind w:left="720" w:hanging="360"/>
-        <w:rPr>
-          <w:rFonts w:ascii="Helvetica Neue" w:cs="Helvetica Neue" w:eastAsia="Helvetica Neue" w:hAnsi="Helvetica Neue"/>
-          <w:sz w:val="34"/>
-          <w:szCs w:val="34"/>
-          <w:u w:val="none"/>
-        </w:rPr>
-      </w:pPr>
-      <w:r>
-        <w:rPr>
-          <w:rFonts w:ascii="Helvetica Neue" w:cs="Helvetica Neue" w:eastAsia="Helvetica Neue" w:hAnsi="Helvetica Neue"/>
-          <w:sz w:val="28"/>
-          <w:szCs w:val="28"/>
-          <w:rtl w:val="0"/>
-        </w:rPr>
-        <w:t xml:space="preserve">Deploy Code</w:t>
-      </w:r>
-      <w:r>
-        <w:rPr>
-          <w:rFonts w:ascii="Helvetica Neue" w:cs="Helvetica Neue" w:eastAsia="Helvetica Neue" w:hAnsi="Helvetica Neue"/>
-          <w:sz w:val="34"/>
-          <w:szCs w:val="34"/>
-          <w:rtl w:val="0"/>
-        </w:rPr>
-        <w:t xml:space="preserve">:</w:t>
-      </w:r>
-      <w:r>
-        <w:rPr>
-          <w:rFonts w:ascii="Helvetica Neue" w:cs="Helvetica Neue" w:eastAsia="Helvetica Neue" w:hAnsi="Helvetica Neue"/>
-          <w:rtl w:val="0"/>
-        </w:rPr>
-        <w:t xml:space="preserve"> Deploy the application code to the servers. This can be done manually by copying files or using automated deployment tools like Vercel, AWS CodeDeploy, or Jenkins.</w:t>
-      </w:r>
-    </w:p>
-    <w:p>
-      <w:pPr>
-        <w:numPr>
-          <w:ilvl w:val="0"/>
-          <w:numId w:val="3"/>
-        </w:numPr>
-        <w:spacing w:after="240" w:before="0" w:beforeAutospacing="0" w:lineRule="auto"/>
-        <w:ind w:left="720" w:hanging="360"/>
-        <w:rPr>
-          <w:rFonts w:ascii="Helvetica Neue" w:cs="Helvetica Neue" w:eastAsia="Helvetica Neue" w:hAnsi="Helvetica Neue"/>
-          <w:sz w:val="34"/>
-          <w:szCs w:val="34"/>
-          <w:u w:val="none"/>
-        </w:rPr>
-      </w:pPr>
-      <w:r>
-        <w:rPr>
-          <w:rFonts w:ascii="Helvetica Neue" w:cs="Helvetica Neue" w:eastAsia="Helvetica Neue" w:hAnsi="Helvetica Neue"/>
-          <w:sz w:val="28"/>
-          <w:szCs w:val="28"/>
-          <w:rtl w:val="0"/>
-        </w:rPr>
-        <w:t xml:space="preserve">Configure Services</w:t>
-      </w:r>
-      <w:r>
-        <w:rPr>
-          <w:rFonts w:ascii="Helvetica Neue" w:cs="Helvetica Neue" w:eastAsia="Helvetica Neue" w:hAnsi="Helvetica Neue"/>
-          <w:sz w:val="34"/>
-          <w:szCs w:val="34"/>
-          <w:rtl w:val="0"/>
-        </w:rPr>
-        <w:t xml:space="preserve">:</w:t>
-      </w:r>
-      <w:r>
-        <w:rPr>
-          <w:rFonts w:ascii="Helvetica Neue" w:cs="Helvetica Neue" w:eastAsia="Helvetica Neue" w:hAnsi="Helvetica Neue"/>
-          <w:rtl w:val="0"/>
-        </w:rPr>
-        <w:t xml:space="preserve"> Configure any additional services required for the application to run, such as databases, caching systems, and messaging queues. Ensure that configurations match the production environment.</w:t>
+        <w:ind w:left="1440" w:firstLine="0"/>
+        <w:rPr>
+          <w:rFonts w:ascii="Helvetica Neue" w:cs="Helvetica Neue" w:eastAsia="Helvetica Neue" w:hAnsi="Helvetica Neue"/>
+        </w:rPr>
+      </w:pPr>
+      <w:r>
+        <w:rPr>
+          <w:rtl w:val="0"/>
+        </w:rPr>
       </w:r>
     </w:p>
     <w:p>
@@ -2113,12 +1760,12 @@
           <wp:inline distB="114300" distT="114300" distL="114300" distR="114300">
             <wp:extent cx="5605463" cy="3800475"/>
             <wp:effectExtent b="0" l="0" r="0" t="0"/>
-            <wp:docPr id="1" name="image1.png"/>
+            <wp:docPr id="1" name="image2.png"/>
             <a:graphic>
               <a:graphicData uri="http://schemas.openxmlformats.org/drawingml/2006/picture">
                 <pic:pic>
                   <pic:nvPicPr>
-                    <pic:cNvPr id="0" name="image1.png"/>
+                    <pic:cNvPr id="0" name="image2.png"/>
                     <pic:cNvPicPr preferRelativeResize="0"/>
                   </pic:nvPicPr>
                   <pic:blipFill>
@@ -2168,12 +1815,12 @@
           <wp:inline distB="114300" distT="114300" distL="114300" distR="114300">
             <wp:extent cx="5595938" cy="2209800"/>
             <wp:effectExtent b="0" l="0" r="0" t="0"/>
-            <wp:docPr id="2" name="image2.png"/>
+            <wp:docPr id="2" name="image1.png"/>
             <a:graphic>
               <a:graphicData uri="http://schemas.openxmlformats.org/drawingml/2006/picture">
                 <pic:pic>
                   <pic:nvPicPr>
-                    <pic:cNvPr id="0" name="image2.png"/>
+                    <pic:cNvPr id="0" name="image1.png"/>
                     <pic:cNvPicPr preferRelativeResize="0"/>
                   </pic:nvPicPr>
                   <pic:blipFill>
@@ -2208,8 +1855,8 @@
         <w:pStyle w:val="Heading2"/>
         <w:rPr/>
       </w:pPr>
-      <w:bookmarkStart w:colFirst="0" w:colLast="0" w:name="_su0q7tp11ghh" w:id="14"/>
-      <w:bookmarkEnd w:id="14"/>
+      <w:bookmarkStart w:colFirst="0" w:colLast="0" w:name="_su0q7tp11ghh" w:id="12"/>
+      <w:bookmarkEnd w:id="12"/>
       <w:r>
         <w:rPr>
           <w:rFonts w:ascii="Helvetica Neue" w:cs="Helvetica Neue" w:eastAsia="Helvetica Neue" w:hAnsi="Helvetica Neue"/>
@@ -2279,8 +1926,8 @@
         <w:spacing w:after="0" w:before="0" w:lineRule="auto"/>
         <w:rPr/>
       </w:pPr>
-      <w:bookmarkStart w:colFirst="0" w:colLast="0" w:name="_6kb6yc9w0w4w" w:id="15"/>
-      <w:bookmarkEnd w:id="15"/>
+      <w:bookmarkStart w:colFirst="0" w:colLast="0" w:name="_6kb6yc9w0w4w" w:id="13"/>
+      <w:bookmarkEnd w:id="13"/>
       <w:r>
         <w:rPr>
           <w:rtl w:val="0"/>
@@ -2297,8 +1944,8 @@
           <w:rFonts w:ascii="Helvetica Neue" w:cs="Helvetica Neue" w:eastAsia="Helvetica Neue" w:hAnsi="Helvetica Neue"/>
         </w:rPr>
       </w:pPr>
-      <w:bookmarkStart w:colFirst="0" w:colLast="0" w:name="_4g92xmmdhmpw" w:id="16"/>
-      <w:bookmarkEnd w:id="16"/>
+      <w:bookmarkStart w:colFirst="0" w:colLast="0" w:name="_4g92xmmdhmpw" w:id="14"/>
+      <w:bookmarkEnd w:id="14"/>
       <w:r>
         <w:rPr>
           <w:rtl w:val="0"/>
@@ -2584,103 +2231,103 @@
       <w:lvlText w:val="❖"/>
       <w:lvlJc w:val="left"/>
       <w:pPr>
+        <w:ind w:left="720" w:hanging="360"/>
+      </w:pPr>
+      <w:rPr>
+        <w:u w:val="none"/>
+      </w:rPr>
+    </w:lvl>
+    <w:lvl w:ilvl="1">
+      <w:start w:val="1"/>
+      <w:numFmt w:val="bullet"/>
+      <w:lvlText w:val="➢"/>
+      <w:lvlJc w:val="left"/>
+      <w:pPr>
         <w:ind w:left="1440" w:hanging="360"/>
       </w:pPr>
       <w:rPr>
         <w:u w:val="none"/>
       </w:rPr>
     </w:lvl>
-    <w:lvl w:ilvl="1">
+    <w:lvl w:ilvl="2">
+      <w:start w:val="1"/>
+      <w:numFmt w:val="bullet"/>
+      <w:lvlText w:val="■"/>
+      <w:lvlJc w:val="left"/>
+      <w:pPr>
+        <w:ind w:left="2160" w:hanging="360"/>
+      </w:pPr>
+      <w:rPr>
+        <w:u w:val="none"/>
+      </w:rPr>
+    </w:lvl>
+    <w:lvl w:ilvl="3">
+      <w:start w:val="1"/>
+      <w:numFmt w:val="bullet"/>
+      <w:lvlText w:val="●"/>
+      <w:lvlJc w:val="left"/>
+      <w:pPr>
+        <w:ind w:left="2880" w:hanging="360"/>
+      </w:pPr>
+      <w:rPr>
+        <w:u w:val="none"/>
+      </w:rPr>
+    </w:lvl>
+    <w:lvl w:ilvl="4">
+      <w:start w:val="1"/>
+      <w:numFmt w:val="bullet"/>
+      <w:lvlText w:val="◆"/>
+      <w:lvlJc w:val="left"/>
+      <w:pPr>
+        <w:ind w:left="3600" w:hanging="360"/>
+      </w:pPr>
+      <w:rPr>
+        <w:u w:val="none"/>
+      </w:rPr>
+    </w:lvl>
+    <w:lvl w:ilvl="5">
       <w:start w:val="1"/>
       <w:numFmt w:val="bullet"/>
       <w:lvlText w:val="➢"/>
       <w:lvlJc w:val="left"/>
       <w:pPr>
-        <w:ind w:left="2160" w:hanging="360"/>
-      </w:pPr>
-      <w:rPr>
-        <w:u w:val="none"/>
-      </w:rPr>
-    </w:lvl>
-    <w:lvl w:ilvl="2">
+        <w:ind w:left="4320" w:hanging="360"/>
+      </w:pPr>
+      <w:rPr>
+        <w:u w:val="none"/>
+      </w:rPr>
+    </w:lvl>
+    <w:lvl w:ilvl="6">
       <w:start w:val="1"/>
       <w:numFmt w:val="bullet"/>
       <w:lvlText w:val="■"/>
       <w:lvlJc w:val="left"/>
       <w:pPr>
-        <w:ind w:left="2880" w:hanging="360"/>
-      </w:pPr>
-      <w:rPr>
-        <w:u w:val="none"/>
-      </w:rPr>
-    </w:lvl>
-    <w:lvl w:ilvl="3">
+        <w:ind w:left="5040" w:hanging="360"/>
+      </w:pPr>
+      <w:rPr>
+        <w:u w:val="none"/>
+      </w:rPr>
+    </w:lvl>
+    <w:lvl w:ilvl="7">
       <w:start w:val="1"/>
       <w:numFmt w:val="bullet"/>
       <w:lvlText w:val="●"/>
       <w:lvlJc w:val="left"/>
       <w:pPr>
-        <w:ind w:left="3600" w:hanging="360"/>
-      </w:pPr>
-      <w:rPr>
-        <w:u w:val="none"/>
-      </w:rPr>
-    </w:lvl>
-    <w:lvl w:ilvl="4">
+        <w:ind w:left="5760" w:hanging="360"/>
+      </w:pPr>
+      <w:rPr>
+        <w:u w:val="none"/>
+      </w:rPr>
+    </w:lvl>
+    <w:lvl w:ilvl="8">
       <w:start w:val="1"/>
       <w:numFmt w:val="bullet"/>
       <w:lvlText w:val="◆"/>
       <w:lvlJc w:val="left"/>
       <w:pPr>
-        <w:ind w:left="4320" w:hanging="360"/>
-      </w:pPr>
-      <w:rPr>
-        <w:u w:val="none"/>
-      </w:rPr>
-    </w:lvl>
-    <w:lvl w:ilvl="5">
-      <w:start w:val="1"/>
-      <w:numFmt w:val="bullet"/>
-      <w:lvlText w:val="➢"/>
-      <w:lvlJc w:val="left"/>
-      <w:pPr>
-        <w:ind w:left="5040" w:hanging="360"/>
-      </w:pPr>
-      <w:rPr>
-        <w:u w:val="none"/>
-      </w:rPr>
-    </w:lvl>
-    <w:lvl w:ilvl="6">
-      <w:start w:val="1"/>
-      <w:numFmt w:val="bullet"/>
-      <w:lvlText w:val="■"/>
-      <w:lvlJc w:val="left"/>
-      <w:pPr>
-        <w:ind w:left="5760" w:hanging="360"/>
-      </w:pPr>
-      <w:rPr>
-        <w:u w:val="none"/>
-      </w:rPr>
-    </w:lvl>
-    <w:lvl w:ilvl="7">
-      <w:start w:val="1"/>
-      <w:numFmt w:val="bullet"/>
-      <w:lvlText w:val="●"/>
-      <w:lvlJc w:val="left"/>
-      <w:pPr>
         <w:ind w:left="6480" w:hanging="360"/>
-      </w:pPr>
-      <w:rPr>
-        <w:u w:val="none"/>
-      </w:rPr>
-    </w:lvl>
-    <w:lvl w:ilvl="8">
-      <w:start w:val="1"/>
-      <w:numFmt w:val="bullet"/>
-      <w:lvlText w:val="◆"/>
-      <w:lvlJc w:val="left"/>
-      <w:pPr>
-        <w:ind w:left="7200" w:hanging="360"/>
       </w:pPr>
       <w:rPr>
         <w:u w:val="none"/>
@@ -2688,116 +2335,6 @@
     </w:lvl>
   </w:abstractNum>
   <w:abstractNum w:abstractNumId="4">
-    <w:lvl w:ilvl="0">
-      <w:start w:val="1"/>
-      <w:numFmt w:val="bullet"/>
-      <w:lvlText w:val="❖"/>
-      <w:lvlJc w:val="left"/>
-      <w:pPr>
-        <w:ind w:left="720" w:hanging="360"/>
-      </w:pPr>
-      <w:rPr>
-        <w:u w:val="none"/>
-      </w:rPr>
-    </w:lvl>
-    <w:lvl w:ilvl="1">
-      <w:start w:val="1"/>
-      <w:numFmt w:val="bullet"/>
-      <w:lvlText w:val="➢"/>
-      <w:lvlJc w:val="left"/>
-      <w:pPr>
-        <w:ind w:left="1440" w:hanging="360"/>
-      </w:pPr>
-      <w:rPr>
-        <w:u w:val="none"/>
-      </w:rPr>
-    </w:lvl>
-    <w:lvl w:ilvl="2">
-      <w:start w:val="1"/>
-      <w:numFmt w:val="bullet"/>
-      <w:lvlText w:val="■"/>
-      <w:lvlJc w:val="left"/>
-      <w:pPr>
-        <w:ind w:left="2160" w:hanging="360"/>
-      </w:pPr>
-      <w:rPr>
-        <w:u w:val="none"/>
-      </w:rPr>
-    </w:lvl>
-    <w:lvl w:ilvl="3">
-      <w:start w:val="1"/>
-      <w:numFmt w:val="bullet"/>
-      <w:lvlText w:val="●"/>
-      <w:lvlJc w:val="left"/>
-      <w:pPr>
-        <w:ind w:left="2880" w:hanging="360"/>
-      </w:pPr>
-      <w:rPr>
-        <w:u w:val="none"/>
-      </w:rPr>
-    </w:lvl>
-    <w:lvl w:ilvl="4">
-      <w:start w:val="1"/>
-      <w:numFmt w:val="bullet"/>
-      <w:lvlText w:val="◆"/>
-      <w:lvlJc w:val="left"/>
-      <w:pPr>
-        <w:ind w:left="3600" w:hanging="360"/>
-      </w:pPr>
-      <w:rPr>
-        <w:u w:val="none"/>
-      </w:rPr>
-    </w:lvl>
-    <w:lvl w:ilvl="5">
-      <w:start w:val="1"/>
-      <w:numFmt w:val="bullet"/>
-      <w:lvlText w:val="➢"/>
-      <w:lvlJc w:val="left"/>
-      <w:pPr>
-        <w:ind w:left="4320" w:hanging="360"/>
-      </w:pPr>
-      <w:rPr>
-        <w:u w:val="none"/>
-      </w:rPr>
-    </w:lvl>
-    <w:lvl w:ilvl="6">
-      <w:start w:val="1"/>
-      <w:numFmt w:val="bullet"/>
-      <w:lvlText w:val="■"/>
-      <w:lvlJc w:val="left"/>
-      <w:pPr>
-        <w:ind w:left="5040" w:hanging="360"/>
-      </w:pPr>
-      <w:rPr>
-        <w:u w:val="none"/>
-      </w:rPr>
-    </w:lvl>
-    <w:lvl w:ilvl="7">
-      <w:start w:val="1"/>
-      <w:numFmt w:val="bullet"/>
-      <w:lvlText w:val="●"/>
-      <w:lvlJc w:val="left"/>
-      <w:pPr>
-        <w:ind w:left="5760" w:hanging="360"/>
-      </w:pPr>
-      <w:rPr>
-        <w:u w:val="none"/>
-      </w:rPr>
-    </w:lvl>
-    <w:lvl w:ilvl="8">
-      <w:start w:val="1"/>
-      <w:numFmt w:val="bullet"/>
-      <w:lvlText w:val="◆"/>
-      <w:lvlJc w:val="left"/>
-      <w:pPr>
-        <w:ind w:left="6480" w:hanging="360"/>
-      </w:pPr>
-      <w:rPr>
-        <w:u w:val="none"/>
-      </w:rPr>
-    </w:lvl>
-  </w:abstractNum>
-  <w:abstractNum w:abstractNumId="5">
     <w:lvl w:ilvl="0">
       <w:start w:val="1"/>
       <w:numFmt w:val="bullet"/>
@@ -2911,227 +2448,117 @@
       </w:rPr>
     </w:lvl>
   </w:abstractNum>
+  <w:abstractNum w:abstractNumId="5">
+    <w:lvl w:ilvl="0">
+      <w:start w:val="1"/>
+      <w:numFmt w:val="bullet"/>
+      <w:lvlText w:val="❖"/>
+      <w:lvlJc w:val="left"/>
+      <w:pPr>
+        <w:ind w:left="720" w:hanging="360"/>
+      </w:pPr>
+      <w:rPr>
+        <w:u w:val="none"/>
+      </w:rPr>
+    </w:lvl>
+    <w:lvl w:ilvl="1">
+      <w:start w:val="1"/>
+      <w:numFmt w:val="bullet"/>
+      <w:lvlText w:val="➢"/>
+      <w:lvlJc w:val="left"/>
+      <w:pPr>
+        <w:ind w:left="1440" w:hanging="360"/>
+      </w:pPr>
+      <w:rPr>
+        <w:u w:val="none"/>
+      </w:rPr>
+    </w:lvl>
+    <w:lvl w:ilvl="2">
+      <w:start w:val="1"/>
+      <w:numFmt w:val="bullet"/>
+      <w:lvlText w:val="■"/>
+      <w:lvlJc w:val="left"/>
+      <w:pPr>
+        <w:ind w:left="2160" w:hanging="360"/>
+      </w:pPr>
+      <w:rPr>
+        <w:u w:val="none"/>
+      </w:rPr>
+    </w:lvl>
+    <w:lvl w:ilvl="3">
+      <w:start w:val="1"/>
+      <w:numFmt w:val="bullet"/>
+      <w:lvlText w:val="●"/>
+      <w:lvlJc w:val="left"/>
+      <w:pPr>
+        <w:ind w:left="2880" w:hanging="360"/>
+      </w:pPr>
+      <w:rPr>
+        <w:u w:val="none"/>
+      </w:rPr>
+    </w:lvl>
+    <w:lvl w:ilvl="4">
+      <w:start w:val="1"/>
+      <w:numFmt w:val="bullet"/>
+      <w:lvlText w:val="◆"/>
+      <w:lvlJc w:val="left"/>
+      <w:pPr>
+        <w:ind w:left="3600" w:hanging="360"/>
+      </w:pPr>
+      <w:rPr>
+        <w:u w:val="none"/>
+      </w:rPr>
+    </w:lvl>
+    <w:lvl w:ilvl="5">
+      <w:start w:val="1"/>
+      <w:numFmt w:val="bullet"/>
+      <w:lvlText w:val="➢"/>
+      <w:lvlJc w:val="left"/>
+      <w:pPr>
+        <w:ind w:left="4320" w:hanging="360"/>
+      </w:pPr>
+      <w:rPr>
+        <w:u w:val="none"/>
+      </w:rPr>
+    </w:lvl>
+    <w:lvl w:ilvl="6">
+      <w:start w:val="1"/>
+      <w:numFmt w:val="bullet"/>
+      <w:lvlText w:val="■"/>
+      <w:lvlJc w:val="left"/>
+      <w:pPr>
+        <w:ind w:left="5040" w:hanging="360"/>
+      </w:pPr>
+      <w:rPr>
+        <w:u w:val="none"/>
+      </w:rPr>
+    </w:lvl>
+    <w:lvl w:ilvl="7">
+      <w:start w:val="1"/>
+      <w:numFmt w:val="bullet"/>
+      <w:lvlText w:val="●"/>
+      <w:lvlJc w:val="left"/>
+      <w:pPr>
+        <w:ind w:left="5760" w:hanging="360"/>
+      </w:pPr>
+      <w:rPr>
+        <w:u w:val="none"/>
+      </w:rPr>
+    </w:lvl>
+    <w:lvl w:ilvl="8">
+      <w:start w:val="1"/>
+      <w:numFmt w:val="bullet"/>
+      <w:lvlText w:val="◆"/>
+      <w:lvlJc w:val="left"/>
+      <w:pPr>
+        <w:ind w:left="6480" w:hanging="360"/>
+      </w:pPr>
+      <w:rPr>
+        <w:u w:val="none"/>
+      </w:rPr>
+    </w:lvl>
+  </w:abstractNum>
   <w:abstractNum w:abstractNumId="6">
-    <w:lvl w:ilvl="0">
-      <w:start w:val="1"/>
-      <w:numFmt w:val="bullet"/>
-      <w:lvlText w:val="❖"/>
-      <w:lvlJc w:val="left"/>
-      <w:pPr>
-        <w:ind w:left="720" w:hanging="360"/>
-      </w:pPr>
-      <w:rPr>
-        <w:u w:val="none"/>
-      </w:rPr>
-    </w:lvl>
-    <w:lvl w:ilvl="1">
-      <w:start w:val="1"/>
-      <w:numFmt w:val="bullet"/>
-      <w:lvlText w:val="➢"/>
-      <w:lvlJc w:val="left"/>
-      <w:pPr>
-        <w:ind w:left="1440" w:hanging="360"/>
-      </w:pPr>
-      <w:rPr>
-        <w:u w:val="none"/>
-      </w:rPr>
-    </w:lvl>
-    <w:lvl w:ilvl="2">
-      <w:start w:val="1"/>
-      <w:numFmt w:val="bullet"/>
-      <w:lvlText w:val="■"/>
-      <w:lvlJc w:val="left"/>
-      <w:pPr>
-        <w:ind w:left="2160" w:hanging="360"/>
-      </w:pPr>
-      <w:rPr>
-        <w:u w:val="none"/>
-      </w:rPr>
-    </w:lvl>
-    <w:lvl w:ilvl="3">
-      <w:start w:val="1"/>
-      <w:numFmt w:val="bullet"/>
-      <w:lvlText w:val="●"/>
-      <w:lvlJc w:val="left"/>
-      <w:pPr>
-        <w:ind w:left="2880" w:hanging="360"/>
-      </w:pPr>
-      <w:rPr>
-        <w:u w:val="none"/>
-      </w:rPr>
-    </w:lvl>
-    <w:lvl w:ilvl="4">
-      <w:start w:val="1"/>
-      <w:numFmt w:val="bullet"/>
-      <w:lvlText w:val="◆"/>
-      <w:lvlJc w:val="left"/>
-      <w:pPr>
-        <w:ind w:left="3600" w:hanging="360"/>
-      </w:pPr>
-      <w:rPr>
-        <w:u w:val="none"/>
-      </w:rPr>
-    </w:lvl>
-    <w:lvl w:ilvl="5">
-      <w:start w:val="1"/>
-      <w:numFmt w:val="bullet"/>
-      <w:lvlText w:val="➢"/>
-      <w:lvlJc w:val="left"/>
-      <w:pPr>
-        <w:ind w:left="4320" w:hanging="360"/>
-      </w:pPr>
-      <w:rPr>
-        <w:u w:val="none"/>
-      </w:rPr>
-    </w:lvl>
-    <w:lvl w:ilvl="6">
-      <w:start w:val="1"/>
-      <w:numFmt w:val="bullet"/>
-      <w:lvlText w:val="■"/>
-      <w:lvlJc w:val="left"/>
-      <w:pPr>
-        <w:ind w:left="5040" w:hanging="360"/>
-      </w:pPr>
-      <w:rPr>
-        <w:u w:val="none"/>
-      </w:rPr>
-    </w:lvl>
-    <w:lvl w:ilvl="7">
-      <w:start w:val="1"/>
-      <w:numFmt w:val="bullet"/>
-      <w:lvlText w:val="●"/>
-      <w:lvlJc w:val="left"/>
-      <w:pPr>
-        <w:ind w:left="5760" w:hanging="360"/>
-      </w:pPr>
-      <w:rPr>
-        <w:u w:val="none"/>
-      </w:rPr>
-    </w:lvl>
-    <w:lvl w:ilvl="8">
-      <w:start w:val="1"/>
-      <w:numFmt w:val="bullet"/>
-      <w:lvlText w:val="◆"/>
-      <w:lvlJc w:val="left"/>
-      <w:pPr>
-        <w:ind w:left="6480" w:hanging="360"/>
-      </w:pPr>
-      <w:rPr>
-        <w:u w:val="none"/>
-      </w:rPr>
-    </w:lvl>
-  </w:abstractNum>
-  <w:abstractNum w:abstractNumId="7">
-    <w:lvl w:ilvl="0">
-      <w:start w:val="1"/>
-      <w:numFmt w:val="bullet"/>
-      <w:lvlText w:val="❖"/>
-      <w:lvlJc w:val="left"/>
-      <w:pPr>
-        <w:ind w:left="1440" w:hanging="360"/>
-      </w:pPr>
-      <w:rPr>
-        <w:u w:val="none"/>
-      </w:rPr>
-    </w:lvl>
-    <w:lvl w:ilvl="1">
-      <w:start w:val="1"/>
-      <w:numFmt w:val="bullet"/>
-      <w:lvlText w:val="➢"/>
-      <w:lvlJc w:val="left"/>
-      <w:pPr>
-        <w:ind w:left="2160" w:hanging="360"/>
-      </w:pPr>
-      <w:rPr>
-        <w:u w:val="none"/>
-      </w:rPr>
-    </w:lvl>
-    <w:lvl w:ilvl="2">
-      <w:start w:val="1"/>
-      <w:numFmt w:val="bullet"/>
-      <w:lvlText w:val="■"/>
-      <w:lvlJc w:val="left"/>
-      <w:pPr>
-        <w:ind w:left="2880" w:hanging="360"/>
-      </w:pPr>
-      <w:rPr>
-        <w:u w:val="none"/>
-      </w:rPr>
-    </w:lvl>
-    <w:lvl w:ilvl="3">
-      <w:start w:val="1"/>
-      <w:numFmt w:val="bullet"/>
-      <w:lvlText w:val="●"/>
-      <w:lvlJc w:val="left"/>
-      <w:pPr>
-        <w:ind w:left="3600" w:hanging="360"/>
-      </w:pPr>
-      <w:rPr>
-        <w:u w:val="none"/>
-      </w:rPr>
-    </w:lvl>
-    <w:lvl w:ilvl="4">
-      <w:start w:val="1"/>
-      <w:numFmt w:val="bullet"/>
-      <w:lvlText w:val="◆"/>
-      <w:lvlJc w:val="left"/>
-      <w:pPr>
-        <w:ind w:left="4320" w:hanging="360"/>
-      </w:pPr>
-      <w:rPr>
-        <w:u w:val="none"/>
-      </w:rPr>
-    </w:lvl>
-    <w:lvl w:ilvl="5">
-      <w:start w:val="1"/>
-      <w:numFmt w:val="bullet"/>
-      <w:lvlText w:val="➢"/>
-      <w:lvlJc w:val="left"/>
-      <w:pPr>
-        <w:ind w:left="5040" w:hanging="360"/>
-      </w:pPr>
-      <w:rPr>
-        <w:u w:val="none"/>
-      </w:rPr>
-    </w:lvl>
-    <w:lvl w:ilvl="6">
-      <w:start w:val="1"/>
-      <w:numFmt w:val="bullet"/>
-      <w:lvlText w:val="■"/>
-      <w:lvlJc w:val="left"/>
-      <w:pPr>
-        <w:ind w:left="5760" w:hanging="360"/>
-      </w:pPr>
-      <w:rPr>
-        <w:u w:val="none"/>
-      </w:rPr>
-    </w:lvl>
-    <w:lvl w:ilvl="7">
-      <w:start w:val="1"/>
-      <w:numFmt w:val="bullet"/>
-      <w:lvlText w:val="●"/>
-      <w:lvlJc w:val="left"/>
-      <w:pPr>
-        <w:ind w:left="6480" w:hanging="360"/>
-      </w:pPr>
-      <w:rPr>
-        <w:u w:val="none"/>
-      </w:rPr>
-    </w:lvl>
-    <w:lvl w:ilvl="8">
-      <w:start w:val="1"/>
-      <w:numFmt w:val="bullet"/>
-      <w:lvlText w:val="◆"/>
-      <w:lvlJc w:val="left"/>
-      <w:pPr>
-        <w:ind w:left="7200" w:hanging="360"/>
-      </w:pPr>
-      <w:rPr>
-        <w:u w:val="none"/>
-      </w:rPr>
-    </w:lvl>
-  </w:abstractNum>
-  <w:abstractNum w:abstractNumId="8">
     <w:lvl w:ilvl="0">
       <w:start w:val="1"/>
       <w:numFmt w:val="bullet"/>
@@ -3245,11 +2672,231 @@
       </w:rPr>
     </w:lvl>
   </w:abstractNum>
+  <w:abstractNum w:abstractNumId="7">
+    <w:lvl w:ilvl="0">
+      <w:start w:val="1"/>
+      <w:numFmt w:val="bullet"/>
+      <w:lvlText w:val="❖"/>
+      <w:lvlJc w:val="left"/>
+      <w:pPr>
+        <w:ind w:left="720" w:hanging="360"/>
+      </w:pPr>
+      <w:rPr>
+        <w:u w:val="none"/>
+      </w:rPr>
+    </w:lvl>
+    <w:lvl w:ilvl="1">
+      <w:start w:val="1"/>
+      <w:numFmt w:val="bullet"/>
+      <w:lvlText w:val="➢"/>
+      <w:lvlJc w:val="left"/>
+      <w:pPr>
+        <w:ind w:left="1440" w:hanging="360"/>
+      </w:pPr>
+      <w:rPr>
+        <w:u w:val="none"/>
+      </w:rPr>
+    </w:lvl>
+    <w:lvl w:ilvl="2">
+      <w:start w:val="1"/>
+      <w:numFmt w:val="bullet"/>
+      <w:lvlText w:val="■"/>
+      <w:lvlJc w:val="left"/>
+      <w:pPr>
+        <w:ind w:left="2160" w:hanging="360"/>
+      </w:pPr>
+      <w:rPr>
+        <w:u w:val="none"/>
+      </w:rPr>
+    </w:lvl>
+    <w:lvl w:ilvl="3">
+      <w:start w:val="1"/>
+      <w:numFmt w:val="bullet"/>
+      <w:lvlText w:val="●"/>
+      <w:lvlJc w:val="left"/>
+      <w:pPr>
+        <w:ind w:left="2880" w:hanging="360"/>
+      </w:pPr>
+      <w:rPr>
+        <w:u w:val="none"/>
+      </w:rPr>
+    </w:lvl>
+    <w:lvl w:ilvl="4">
+      <w:start w:val="1"/>
+      <w:numFmt w:val="bullet"/>
+      <w:lvlText w:val="◆"/>
+      <w:lvlJc w:val="left"/>
+      <w:pPr>
+        <w:ind w:left="3600" w:hanging="360"/>
+      </w:pPr>
+      <w:rPr>
+        <w:u w:val="none"/>
+      </w:rPr>
+    </w:lvl>
+    <w:lvl w:ilvl="5">
+      <w:start w:val="1"/>
+      <w:numFmt w:val="bullet"/>
+      <w:lvlText w:val="➢"/>
+      <w:lvlJc w:val="left"/>
+      <w:pPr>
+        <w:ind w:left="4320" w:hanging="360"/>
+      </w:pPr>
+      <w:rPr>
+        <w:u w:val="none"/>
+      </w:rPr>
+    </w:lvl>
+    <w:lvl w:ilvl="6">
+      <w:start w:val="1"/>
+      <w:numFmt w:val="bullet"/>
+      <w:lvlText w:val="■"/>
+      <w:lvlJc w:val="left"/>
+      <w:pPr>
+        <w:ind w:left="5040" w:hanging="360"/>
+      </w:pPr>
+      <w:rPr>
+        <w:u w:val="none"/>
+      </w:rPr>
+    </w:lvl>
+    <w:lvl w:ilvl="7">
+      <w:start w:val="1"/>
+      <w:numFmt w:val="bullet"/>
+      <w:lvlText w:val="●"/>
+      <w:lvlJc w:val="left"/>
+      <w:pPr>
+        <w:ind w:left="5760" w:hanging="360"/>
+      </w:pPr>
+      <w:rPr>
+        <w:u w:val="none"/>
+      </w:rPr>
+    </w:lvl>
+    <w:lvl w:ilvl="8">
+      <w:start w:val="1"/>
+      <w:numFmt w:val="bullet"/>
+      <w:lvlText w:val="◆"/>
+      <w:lvlJc w:val="left"/>
+      <w:pPr>
+        <w:ind w:left="6480" w:hanging="360"/>
+      </w:pPr>
+      <w:rPr>
+        <w:u w:val="none"/>
+      </w:rPr>
+    </w:lvl>
+  </w:abstractNum>
+  <w:abstractNum w:abstractNumId="8">
+    <w:lvl w:ilvl="0">
+      <w:start w:val="1"/>
+      <w:numFmt w:val="bullet"/>
+      <w:lvlText w:val="❖"/>
+      <w:lvlJc w:val="left"/>
+      <w:pPr>
+        <w:ind w:left="720" w:hanging="360"/>
+      </w:pPr>
+      <w:rPr>
+        <w:u w:val="none"/>
+      </w:rPr>
+    </w:lvl>
+    <w:lvl w:ilvl="1">
+      <w:start w:val="1"/>
+      <w:numFmt w:val="bullet"/>
+      <w:lvlText w:val="➢"/>
+      <w:lvlJc w:val="left"/>
+      <w:pPr>
+        <w:ind w:left="1440" w:hanging="360"/>
+      </w:pPr>
+      <w:rPr>
+        <w:u w:val="none"/>
+      </w:rPr>
+    </w:lvl>
+    <w:lvl w:ilvl="2">
+      <w:start w:val="1"/>
+      <w:numFmt w:val="bullet"/>
+      <w:lvlText w:val="■"/>
+      <w:lvlJc w:val="left"/>
+      <w:pPr>
+        <w:ind w:left="2160" w:hanging="360"/>
+      </w:pPr>
+      <w:rPr>
+        <w:u w:val="none"/>
+      </w:rPr>
+    </w:lvl>
+    <w:lvl w:ilvl="3">
+      <w:start w:val="1"/>
+      <w:numFmt w:val="bullet"/>
+      <w:lvlText w:val="●"/>
+      <w:lvlJc w:val="left"/>
+      <w:pPr>
+        <w:ind w:left="2880" w:hanging="360"/>
+      </w:pPr>
+      <w:rPr>
+        <w:u w:val="none"/>
+      </w:rPr>
+    </w:lvl>
+    <w:lvl w:ilvl="4">
+      <w:start w:val="1"/>
+      <w:numFmt w:val="bullet"/>
+      <w:lvlText w:val="◆"/>
+      <w:lvlJc w:val="left"/>
+      <w:pPr>
+        <w:ind w:left="3600" w:hanging="360"/>
+      </w:pPr>
+      <w:rPr>
+        <w:u w:val="none"/>
+      </w:rPr>
+    </w:lvl>
+    <w:lvl w:ilvl="5">
+      <w:start w:val="1"/>
+      <w:numFmt w:val="bullet"/>
+      <w:lvlText w:val="➢"/>
+      <w:lvlJc w:val="left"/>
+      <w:pPr>
+        <w:ind w:left="4320" w:hanging="360"/>
+      </w:pPr>
+      <w:rPr>
+        <w:u w:val="none"/>
+      </w:rPr>
+    </w:lvl>
+    <w:lvl w:ilvl="6">
+      <w:start w:val="1"/>
+      <w:numFmt w:val="bullet"/>
+      <w:lvlText w:val="■"/>
+      <w:lvlJc w:val="left"/>
+      <w:pPr>
+        <w:ind w:left="5040" w:hanging="360"/>
+      </w:pPr>
+      <w:rPr>
+        <w:u w:val="none"/>
+      </w:rPr>
+    </w:lvl>
+    <w:lvl w:ilvl="7">
+      <w:start w:val="1"/>
+      <w:numFmt w:val="bullet"/>
+      <w:lvlText w:val="●"/>
+      <w:lvlJc w:val="left"/>
+      <w:pPr>
+        <w:ind w:left="5760" w:hanging="360"/>
+      </w:pPr>
+      <w:rPr>
+        <w:u w:val="none"/>
+      </w:rPr>
+    </w:lvl>
+    <w:lvl w:ilvl="8">
+      <w:start w:val="1"/>
+      <w:numFmt w:val="bullet"/>
+      <w:lvlText w:val="◆"/>
+      <w:lvlJc w:val="left"/>
+      <w:pPr>
+        <w:ind w:left="6480" w:hanging="360"/>
+      </w:pPr>
+      <w:rPr>
+        <w:u w:val="none"/>
+      </w:rPr>
+    </w:lvl>
+  </w:abstractNum>
   <w:abstractNum w:abstractNumId="9">
     <w:lvl w:ilvl="0">
       <w:start w:val="1"/>
       <w:numFmt w:val="bullet"/>
-      <w:lvlText w:val="❖"/>
+      <w:lvlText w:val="●"/>
       <w:lvlJc w:val="left"/>
       <w:pPr>
         <w:ind w:left="720" w:hanging="360"/>
@@ -3261,7 +2908,7 @@
     <w:lvl w:ilvl="1">
       <w:start w:val="1"/>
       <w:numFmt w:val="bullet"/>
-      <w:lvlText w:val="➢"/>
+      <w:lvlText w:val="○"/>
       <w:lvlJc w:val="left"/>
       <w:pPr>
         <w:ind w:left="1440" w:hanging="360"/>
@@ -3297,7 +2944,7 @@
     <w:lvl w:ilvl="4">
       <w:start w:val="1"/>
       <w:numFmt w:val="bullet"/>
-      <w:lvlText w:val="◆"/>
+      <w:lvlText w:val="○"/>
       <w:lvlJc w:val="left"/>
       <w:pPr>
         <w:ind w:left="3600" w:hanging="360"/>
@@ -3309,7 +2956,7 @@
     <w:lvl w:ilvl="5">
       <w:start w:val="1"/>
       <w:numFmt w:val="bullet"/>
-      <w:lvlText w:val="➢"/>
+      <w:lvlText w:val="■"/>
       <w:lvlJc w:val="left"/>
       <w:pPr>
         <w:ind w:left="4320" w:hanging="360"/>
@@ -3321,251 +2968,31 @@
     <w:lvl w:ilvl="6">
       <w:start w:val="1"/>
       <w:numFmt w:val="bullet"/>
+      <w:lvlText w:val="●"/>
+      <w:lvlJc w:val="left"/>
+      <w:pPr>
+        <w:ind w:left="5040" w:hanging="360"/>
+      </w:pPr>
+      <w:rPr>
+        <w:u w:val="none"/>
+      </w:rPr>
+    </w:lvl>
+    <w:lvl w:ilvl="7">
+      <w:start w:val="1"/>
+      <w:numFmt w:val="bullet"/>
+      <w:lvlText w:val="○"/>
+      <w:lvlJc w:val="left"/>
+      <w:pPr>
+        <w:ind w:left="5760" w:hanging="360"/>
+      </w:pPr>
+      <w:rPr>
+        <w:u w:val="none"/>
+      </w:rPr>
+    </w:lvl>
+    <w:lvl w:ilvl="8">
+      <w:start w:val="1"/>
+      <w:numFmt w:val="bullet"/>
       <w:lvlText w:val="■"/>
-      <w:lvlJc w:val="left"/>
-      <w:pPr>
-        <w:ind w:left="5040" w:hanging="360"/>
-      </w:pPr>
-      <w:rPr>
-        <w:u w:val="none"/>
-      </w:rPr>
-    </w:lvl>
-    <w:lvl w:ilvl="7">
-      <w:start w:val="1"/>
-      <w:numFmt w:val="bullet"/>
-      <w:lvlText w:val="●"/>
-      <w:lvlJc w:val="left"/>
-      <w:pPr>
-        <w:ind w:left="5760" w:hanging="360"/>
-      </w:pPr>
-      <w:rPr>
-        <w:u w:val="none"/>
-      </w:rPr>
-    </w:lvl>
-    <w:lvl w:ilvl="8">
-      <w:start w:val="1"/>
-      <w:numFmt w:val="bullet"/>
-      <w:lvlText w:val="◆"/>
-      <w:lvlJc w:val="left"/>
-      <w:pPr>
-        <w:ind w:left="6480" w:hanging="360"/>
-      </w:pPr>
-      <w:rPr>
-        <w:u w:val="none"/>
-      </w:rPr>
-    </w:lvl>
-  </w:abstractNum>
-  <w:abstractNum w:abstractNumId="10">
-    <w:lvl w:ilvl="0">
-      <w:start w:val="1"/>
-      <w:numFmt w:val="bullet"/>
-      <w:lvlText w:val="❖"/>
-      <w:lvlJc w:val="left"/>
-      <w:pPr>
-        <w:ind w:left="720" w:hanging="360"/>
-      </w:pPr>
-      <w:rPr>
-        <w:u w:val="none"/>
-      </w:rPr>
-    </w:lvl>
-    <w:lvl w:ilvl="1">
-      <w:start w:val="1"/>
-      <w:numFmt w:val="bullet"/>
-      <w:lvlText w:val="➢"/>
-      <w:lvlJc w:val="left"/>
-      <w:pPr>
-        <w:ind w:left="1440" w:hanging="360"/>
-      </w:pPr>
-      <w:rPr>
-        <w:u w:val="none"/>
-      </w:rPr>
-    </w:lvl>
-    <w:lvl w:ilvl="2">
-      <w:start w:val="1"/>
-      <w:numFmt w:val="bullet"/>
-      <w:lvlText w:val="■"/>
-      <w:lvlJc w:val="left"/>
-      <w:pPr>
-        <w:ind w:left="2160" w:hanging="360"/>
-      </w:pPr>
-      <w:rPr>
-        <w:u w:val="none"/>
-      </w:rPr>
-    </w:lvl>
-    <w:lvl w:ilvl="3">
-      <w:start w:val="1"/>
-      <w:numFmt w:val="bullet"/>
-      <w:lvlText w:val="●"/>
-      <w:lvlJc w:val="left"/>
-      <w:pPr>
-        <w:ind w:left="2880" w:hanging="360"/>
-      </w:pPr>
-      <w:rPr>
-        <w:u w:val="none"/>
-      </w:rPr>
-    </w:lvl>
-    <w:lvl w:ilvl="4">
-      <w:start w:val="1"/>
-      <w:numFmt w:val="bullet"/>
-      <w:lvlText w:val="◆"/>
-      <w:lvlJc w:val="left"/>
-      <w:pPr>
-        <w:ind w:left="3600" w:hanging="360"/>
-      </w:pPr>
-      <w:rPr>
-        <w:u w:val="none"/>
-      </w:rPr>
-    </w:lvl>
-    <w:lvl w:ilvl="5">
-      <w:start w:val="1"/>
-      <w:numFmt w:val="bullet"/>
-      <w:lvlText w:val="➢"/>
-      <w:lvlJc w:val="left"/>
-      <w:pPr>
-        <w:ind w:left="4320" w:hanging="360"/>
-      </w:pPr>
-      <w:rPr>
-        <w:u w:val="none"/>
-      </w:rPr>
-    </w:lvl>
-    <w:lvl w:ilvl="6">
-      <w:start w:val="1"/>
-      <w:numFmt w:val="bullet"/>
-      <w:lvlText w:val="■"/>
-      <w:lvlJc w:val="left"/>
-      <w:pPr>
-        <w:ind w:left="5040" w:hanging="360"/>
-      </w:pPr>
-      <w:rPr>
-        <w:u w:val="none"/>
-      </w:rPr>
-    </w:lvl>
-    <w:lvl w:ilvl="7">
-      <w:start w:val="1"/>
-      <w:numFmt w:val="bullet"/>
-      <w:lvlText w:val="●"/>
-      <w:lvlJc w:val="left"/>
-      <w:pPr>
-        <w:ind w:left="5760" w:hanging="360"/>
-      </w:pPr>
-      <w:rPr>
-        <w:u w:val="none"/>
-      </w:rPr>
-    </w:lvl>
-    <w:lvl w:ilvl="8">
-      <w:start w:val="1"/>
-      <w:numFmt w:val="bullet"/>
-      <w:lvlText w:val="◆"/>
-      <w:lvlJc w:val="left"/>
-      <w:pPr>
-        <w:ind w:left="6480" w:hanging="360"/>
-      </w:pPr>
-      <w:rPr>
-        <w:u w:val="none"/>
-      </w:rPr>
-    </w:lvl>
-  </w:abstractNum>
-  <w:abstractNum w:abstractNumId="11">
-    <w:lvl w:ilvl="0">
-      <w:start w:val="1"/>
-      <w:numFmt w:val="bullet"/>
-      <w:lvlText w:val="❖"/>
-      <w:lvlJc w:val="left"/>
-      <w:pPr>
-        <w:ind w:left="720" w:hanging="360"/>
-      </w:pPr>
-      <w:rPr>
-        <w:u w:val="none"/>
-      </w:rPr>
-    </w:lvl>
-    <w:lvl w:ilvl="1">
-      <w:start w:val="1"/>
-      <w:numFmt w:val="bullet"/>
-      <w:lvlText w:val="➢"/>
-      <w:lvlJc w:val="left"/>
-      <w:pPr>
-        <w:ind w:left="1440" w:hanging="360"/>
-      </w:pPr>
-      <w:rPr>
-        <w:u w:val="none"/>
-      </w:rPr>
-    </w:lvl>
-    <w:lvl w:ilvl="2">
-      <w:start w:val="1"/>
-      <w:numFmt w:val="bullet"/>
-      <w:lvlText w:val="■"/>
-      <w:lvlJc w:val="left"/>
-      <w:pPr>
-        <w:ind w:left="2160" w:hanging="360"/>
-      </w:pPr>
-      <w:rPr>
-        <w:u w:val="none"/>
-      </w:rPr>
-    </w:lvl>
-    <w:lvl w:ilvl="3">
-      <w:start w:val="1"/>
-      <w:numFmt w:val="bullet"/>
-      <w:lvlText w:val="●"/>
-      <w:lvlJc w:val="left"/>
-      <w:pPr>
-        <w:ind w:left="2880" w:hanging="360"/>
-      </w:pPr>
-      <w:rPr>
-        <w:u w:val="none"/>
-      </w:rPr>
-    </w:lvl>
-    <w:lvl w:ilvl="4">
-      <w:start w:val="1"/>
-      <w:numFmt w:val="bullet"/>
-      <w:lvlText w:val="◆"/>
-      <w:lvlJc w:val="left"/>
-      <w:pPr>
-        <w:ind w:left="3600" w:hanging="360"/>
-      </w:pPr>
-      <w:rPr>
-        <w:u w:val="none"/>
-      </w:rPr>
-    </w:lvl>
-    <w:lvl w:ilvl="5">
-      <w:start w:val="1"/>
-      <w:numFmt w:val="bullet"/>
-      <w:lvlText w:val="➢"/>
-      <w:lvlJc w:val="left"/>
-      <w:pPr>
-        <w:ind w:left="4320" w:hanging="360"/>
-      </w:pPr>
-      <w:rPr>
-        <w:u w:val="none"/>
-      </w:rPr>
-    </w:lvl>
-    <w:lvl w:ilvl="6">
-      <w:start w:val="1"/>
-      <w:numFmt w:val="bullet"/>
-      <w:lvlText w:val="■"/>
-      <w:lvlJc w:val="left"/>
-      <w:pPr>
-        <w:ind w:left="5040" w:hanging="360"/>
-      </w:pPr>
-      <w:rPr>
-        <w:u w:val="none"/>
-      </w:rPr>
-    </w:lvl>
-    <w:lvl w:ilvl="7">
-      <w:start w:val="1"/>
-      <w:numFmt w:val="bullet"/>
-      <w:lvlText w:val="●"/>
-      <w:lvlJc w:val="left"/>
-      <w:pPr>
-        <w:ind w:left="5760" w:hanging="360"/>
-      </w:pPr>
-      <w:rPr>
-        <w:u w:val="none"/>
-      </w:rPr>
-    </w:lvl>
-    <w:lvl w:ilvl="8">
-      <w:start w:val="1"/>
-      <w:numFmt w:val="bullet"/>
-      <w:lvlText w:val="◆"/>
       <w:lvlJc w:val="left"/>
       <w:pPr>
         <w:ind w:left="6480" w:hanging="360"/>
@@ -3601,12 +3028,6 @@
   </w:num>
   <w:num w:numId="9">
     <w:abstractNumId w:val="9"/>
-  </w:num>
-  <w:num w:numId="10">
-    <w:abstractNumId w:val="10"/>
-  </w:num>
-  <w:num w:numId="11">
-    <w:abstractNumId w:val="11"/>
   </w:num>
 </w:numbering>
 </file>

</xml_diff>